<commit_message>
DQN & Neurocontroller learner implemented
</commit_message>
<xml_diff>
--- a/hw4/ROB537_HW4_Report.docx
+++ b/hw4/ROB537_HW4_Report.docx
@@ -12,6 +12,9 @@
     <w:p/>
     <w:p>
       <w:r>
+        <w:rPr>
+          <w:noProof/>
+        </w:rPr>
         <w:drawing>
           <wp:inline distT="0" distB="0" distL="0" distR="0" wp14:anchorId="559B4A88" wp14:editId="34D32CD6">
             <wp:extent cx="5943600" cy="1568450"/>
@@ -37,6 +40,175 @@
                     <a:xfrm>
                       <a:off x="0" y="0"/>
                       <a:ext cx="5943600" cy="1568450"/>
+                    </a:xfrm>
+                    <a:prstGeom prst="rect">
+                      <a:avLst/>
+                    </a:prstGeom>
+                  </pic:spPr>
+                </pic:pic>
+              </a:graphicData>
+            </a:graphic>
+          </wp:inline>
+        </w:drawing>
+      </w:r>
+    </w:p>
+    <w:p/>
+    <w:p>
+      <w:r>
+        <w:t>EVO</w:t>
+      </w:r>
+    </w:p>
+    <w:p/>
+    <w:p>
+      <w:r>
+        <w:rPr>
+          <w:noProof/>
+        </w:rPr>
+        <w:drawing>
+          <wp:inline distT="0" distB="0" distL="0" distR="0" wp14:anchorId="05FCF14C" wp14:editId="1FABBC8B">
+            <wp:extent cx="2890526" cy="2251075"/>
+            <wp:effectExtent l="0" t="0" r="5080" b="0"/>
+            <wp:docPr id="2027358761" name="Picture 1" descr="A graph of a graph&#10;&#10;Description automatically generated"/>
+            <wp:cNvGraphicFramePr>
+              <a:graphicFrameLocks xmlns:a="http://schemas.openxmlformats.org/drawingml/2006/main" noChangeAspect="1"/>
+            </wp:cNvGraphicFramePr>
+            <a:graphic xmlns:a="http://schemas.openxmlformats.org/drawingml/2006/main">
+              <a:graphicData uri="http://schemas.openxmlformats.org/drawingml/2006/picture">
+                <pic:pic xmlns:pic="http://schemas.openxmlformats.org/drawingml/2006/picture">
+                  <pic:nvPicPr>
+                    <pic:cNvPr id="2027358761" name="Picture 1" descr="A graph of a graph&#10;&#10;Description automatically generated"/>
+                    <pic:cNvPicPr/>
+                  </pic:nvPicPr>
+                  <pic:blipFill>
+                    <a:blip r:embed="rId5"/>
+                    <a:stretch>
+                      <a:fillRect/>
+                    </a:stretch>
+                  </pic:blipFill>
+                  <pic:spPr>
+                    <a:xfrm>
+                      <a:off x="0" y="0"/>
+                      <a:ext cx="2891704" cy="2251992"/>
+                    </a:xfrm>
+                    <a:prstGeom prst="rect">
+                      <a:avLst/>
+                    </a:prstGeom>
+                  </pic:spPr>
+                </pic:pic>
+              </a:graphicData>
+            </a:graphic>
+          </wp:inline>
+        </w:drawing>
+      </w:r>
+      <w:r>
+        <w:rPr>
+          <w:noProof/>
+        </w:rPr>
+        <w:drawing>
+          <wp:inline distT="0" distB="0" distL="0" distR="0" wp14:anchorId="038E4A39" wp14:editId="7FBE7CAB">
+            <wp:extent cx="2583180" cy="2011721"/>
+            <wp:effectExtent l="0" t="0" r="7620" b="7620"/>
+            <wp:docPr id="88515459" name="Picture 1" descr="A graph of a graph&#10;&#10;Description automatically generated"/>
+            <wp:cNvGraphicFramePr>
+              <a:graphicFrameLocks xmlns:a="http://schemas.openxmlformats.org/drawingml/2006/main" noChangeAspect="1"/>
+            </wp:cNvGraphicFramePr>
+            <a:graphic xmlns:a="http://schemas.openxmlformats.org/drawingml/2006/main">
+              <a:graphicData uri="http://schemas.openxmlformats.org/drawingml/2006/picture">
+                <pic:pic xmlns:pic="http://schemas.openxmlformats.org/drawingml/2006/picture">
+                  <pic:nvPicPr>
+                    <pic:cNvPr id="88515459" name="Picture 1" descr="A graph of a graph&#10;&#10;Description automatically generated"/>
+                    <pic:cNvPicPr/>
+                  </pic:nvPicPr>
+                  <pic:blipFill>
+                    <a:blip r:embed="rId6"/>
+                    <a:stretch>
+                      <a:fillRect/>
+                    </a:stretch>
+                  </pic:blipFill>
+                  <pic:spPr>
+                    <a:xfrm>
+                      <a:off x="0" y="0"/>
+                      <a:ext cx="2584155" cy="2012480"/>
+                    </a:xfrm>
+                    <a:prstGeom prst="rect">
+                      <a:avLst/>
+                    </a:prstGeom>
+                  </pic:spPr>
+                </pic:pic>
+              </a:graphicData>
+            </a:graphic>
+          </wp:inline>
+        </w:drawing>
+      </w:r>
+    </w:p>
+    <w:p/>
+    <w:p>
+      <w:r>
+        <w:lastRenderedPageBreak/>
+        <w:drawing>
+          <wp:inline distT="0" distB="0" distL="0" distR="0" wp14:anchorId="7BA1BC1B" wp14:editId="40D97B7E">
+            <wp:extent cx="5943600" cy="1957705"/>
+            <wp:effectExtent l="0" t="0" r="0" b="4445"/>
+            <wp:docPr id="198192203" name="Picture 1" descr="A graph with blue lines&#10;&#10;Description automatically generated"/>
+            <wp:cNvGraphicFramePr>
+              <a:graphicFrameLocks xmlns:a="http://schemas.openxmlformats.org/drawingml/2006/main" noChangeAspect="1"/>
+            </wp:cNvGraphicFramePr>
+            <a:graphic xmlns:a="http://schemas.openxmlformats.org/drawingml/2006/main">
+              <a:graphicData uri="http://schemas.openxmlformats.org/drawingml/2006/picture">
+                <pic:pic xmlns:pic="http://schemas.openxmlformats.org/drawingml/2006/picture">
+                  <pic:nvPicPr>
+                    <pic:cNvPr id="198192203" name="Picture 1" descr="A graph with blue lines&#10;&#10;Description automatically generated"/>
+                    <pic:cNvPicPr/>
+                  </pic:nvPicPr>
+                  <pic:blipFill>
+                    <a:blip r:embed="rId7"/>
+                    <a:stretch>
+                      <a:fillRect/>
+                    </a:stretch>
+                  </pic:blipFill>
+                  <pic:spPr>
+                    <a:xfrm>
+                      <a:off x="0" y="0"/>
+                      <a:ext cx="5943600" cy="1957705"/>
+                    </a:xfrm>
+                    <a:prstGeom prst="rect">
+                      <a:avLst/>
+                    </a:prstGeom>
+                  </pic:spPr>
+                </pic:pic>
+              </a:graphicData>
+            </a:graphic>
+          </wp:inline>
+        </w:drawing>
+      </w:r>
+    </w:p>
+    <w:p>
+      <w:r>
+        <w:drawing>
+          <wp:inline distT="0" distB="0" distL="0" distR="0" wp14:anchorId="3216CC00" wp14:editId="4AF25D13">
+            <wp:extent cx="5943600" cy="1957705"/>
+            <wp:effectExtent l="0" t="0" r="0" b="4445"/>
+            <wp:docPr id="704566046" name="Picture 1" descr="A graph with blue lines&#10;&#10;Description automatically generated"/>
+            <wp:cNvGraphicFramePr>
+              <a:graphicFrameLocks xmlns:a="http://schemas.openxmlformats.org/drawingml/2006/main" noChangeAspect="1"/>
+            </wp:cNvGraphicFramePr>
+            <a:graphic xmlns:a="http://schemas.openxmlformats.org/drawingml/2006/main">
+              <a:graphicData uri="http://schemas.openxmlformats.org/drawingml/2006/picture">
+                <pic:pic xmlns:pic="http://schemas.openxmlformats.org/drawingml/2006/picture">
+                  <pic:nvPicPr>
+                    <pic:cNvPr id="704566046" name="Picture 1" descr="A graph with blue lines&#10;&#10;Description automatically generated"/>
+                    <pic:cNvPicPr/>
+                  </pic:nvPicPr>
+                  <pic:blipFill>
+                    <a:blip r:embed="rId8"/>
+                    <a:stretch>
+                      <a:fillRect/>
+                    </a:stretch>
+                  </pic:blipFill>
+                  <pic:spPr>
+                    <a:xfrm>
+                      <a:off x="0" y="0"/>
+                      <a:ext cx="5943600" cy="1957705"/>
                     </a:xfrm>
                     <a:prstGeom prst="rect">
                       <a:avLst/>

</xml_diff>

<commit_message>
Updated testing & evaluation
</commit_message>
<xml_diff>
--- a/hw4/ROB537_HW4_Report.docx
+++ b/hw4/ROB537_HW4_Report.docx
@@ -2,21 +2,82 @@
 <file path=word/document.xml><?xml version="1.0" encoding="utf-8"?>
 <w:document xmlns:wpc="http://schemas.microsoft.com/office/word/2010/wordprocessingCanvas" xmlns:cx="http://schemas.microsoft.com/office/drawing/2014/chartex" xmlns:cx1="http://schemas.microsoft.com/office/drawing/2015/9/8/chartex" xmlns:cx2="http://schemas.microsoft.com/office/drawing/2015/10/21/chartex" xmlns:cx3="http://schemas.microsoft.com/office/drawing/2016/5/9/chartex" xmlns:cx4="http://schemas.microsoft.com/office/drawing/2016/5/10/chartex" xmlns:cx5="http://schemas.microsoft.com/office/drawing/2016/5/11/chartex" xmlns:cx6="http://schemas.microsoft.com/office/drawing/2016/5/12/chartex" xmlns:cx7="http://schemas.microsoft.com/office/drawing/2016/5/13/chartex" xmlns:cx8="http://schemas.microsoft.com/office/drawing/2016/5/14/chartex" xmlns:mc="http://schemas.openxmlformats.org/markup-compatibility/2006" xmlns:aink="http://schemas.microsoft.com/office/drawing/2016/ink" xmlns:am3d="http://schemas.microsoft.com/office/drawing/2017/model3d" xmlns:o="urn:schemas-microsoft-com:office:office" xmlns:oel="http://schemas.microsoft.com/office/2019/extlst" xmlns:r="http://schemas.openxmlformats.org/officeDocument/2006/relationships" xmlns:m="http://schemas.openxmlformats.org/officeDocument/2006/math" xmlns:v="urn:schemas-microsoft-com:vml" xmlns:wp14="http://schemas.microsoft.com/office/word/2010/wordprocessingDrawing" xmlns:wp="http://schemas.openxmlformats.org/drawingml/2006/wordprocessingDrawing" xmlns:w10="urn:schemas-microsoft-com:office:word" xmlns:w="http://schemas.openxmlformats.org/wordprocessingml/2006/main" xmlns:w14="http://schemas.microsoft.com/office/word/2010/wordml" xmlns:w15="http://schemas.microsoft.com/office/word/2012/wordml" xmlns:w16cex="http://schemas.microsoft.com/office/word/2018/wordml/cex" xmlns:w16cid="http://schemas.microsoft.com/office/word/2016/wordml/cid" xmlns:w16="http://schemas.microsoft.com/office/word/2018/wordml" xmlns:w16sdtdh="http://schemas.microsoft.com/office/word/2020/wordml/sdtdatahash" xmlns:w16se="http://schemas.microsoft.com/office/word/2015/wordml/symex" xmlns:wpg="http://schemas.microsoft.com/office/word/2010/wordprocessingGroup" xmlns:wpi="http://schemas.microsoft.com/office/word/2010/wordprocessingInk" xmlns:wne="http://schemas.microsoft.com/office/word/2006/wordml" xmlns:wps="http://schemas.microsoft.com/office/word/2010/wordprocessingShape" mc:Ignorable="w14 w15 w16se w16cid w16 w16cex w16sdtdh wp14">
   <w:body>
+    <w:p>
+      <w:pPr>
+        <w:pStyle w:val="Title"/>
+        <w:rPr>
+          <w:sz w:val="52"/>
+          <w:szCs w:val="52"/>
+        </w:rPr>
+      </w:pPr>
+      <w:r>
+        <w:rPr>
+          <w:sz w:val="52"/>
+          <w:szCs w:val="52"/>
+        </w:rPr>
+        <w:t>ROB 537 Homework 4: Learning-Based Control</w:t>
+      </w:r>
+    </w:p>
+    <w:p>
+      <w:pPr>
+        <w:pStyle w:val="Subtitle"/>
+      </w:pPr>
+      <w:r>
+        <w:t xml:space="preserve">Nathan Butler | </w:t>
+      </w:r>
+      <w:hyperlink r:id="rId6" w:history="1">
+        <w:r>
+          <w:rPr>
+            <w:rStyle w:val="Hyperlink"/>
+          </w:rPr>
+          <w:t>butlnath@oregonstate.edu</w:t>
+        </w:r>
+      </w:hyperlink>
+    </w:p>
+    <w:p>
+      <w:pPr>
+        <w:pStyle w:val="Heading1"/>
+      </w:pPr>
+      <w:r>
+        <w:t>Q-Learning Agent</w:t>
+      </w:r>
+    </w:p>
+    <w:p>
+      <w:r>
+        <w:t xml:space="preserve">1) Create a Q-learning agent that learns to solve the "Cart Pole" environment. The agent should balance the pole for </w:t>
+      </w:r>
+      <w:proofErr w:type="gramStart"/>
+      <w:r>
+        <w:t>100 time</w:t>
+      </w:r>
+      <w:proofErr w:type="gramEnd"/>
+      <w:r>
+        <w:t xml:space="preserve"> steps.</w:t>
+      </w:r>
+    </w:p>
+    <w:p>
+      <w:pPr>
+        <w:pStyle w:val="ListParagraph"/>
+        <w:numPr>
+          <w:ilvl w:val="0"/>
+          <w:numId w:val="3"/>
+        </w:numPr>
+      </w:pPr>
+      <w:r>
+        <w:t>How will you handle the continuous state space?</w:t>
+      </w:r>
+    </w:p>
     <w:p/>
-    <w:p/>
-    <w:p>
-      <w:r>
-        <w:t>DQN</w:t>
-      </w:r>
-    </w:p>
-    <w:p/>
-    <w:p>
+    <w:p>
+      <w:pPr>
+        <w:spacing w:after="0"/>
+      </w:pPr>
       <w:r>
         <w:rPr>
           <w:noProof/>
         </w:rPr>
         <w:drawing>
-          <wp:inline distT="0" distB="0" distL="0" distR="0" wp14:anchorId="559B4A88" wp14:editId="34D32CD6">
+          <wp:inline distT="0" distB="0" distL="0" distR="0" wp14:anchorId="052CAED2" wp14:editId="4FB00184">
             <wp:extent cx="5943600" cy="1568450"/>
             <wp:effectExtent l="0" t="0" r="0" b="0"/>
             <wp:docPr id="1323636131" name="Picture 1" descr="A graph and a graph&#10;&#10;Description automatically generated with medium confidence"/>
@@ -31,7 +92,7 @@
                     <pic:cNvPicPr/>
                   </pic:nvPicPr>
                   <pic:blipFill>
-                    <a:blip r:embed="rId4"/>
+                    <a:blip r:embed="rId7"/>
                     <a:stretch>
                       <a:fillRect/>
                     </a:stretch>
@@ -52,13 +113,171 @@
         </w:drawing>
       </w:r>
     </w:p>
-    <w:p/>
-    <w:p>
-      <w:r>
-        <w:t>EVO</w:t>
-      </w:r>
-    </w:p>
-    <w:p/>
+    <w:p>
+      <w:pPr>
+        <w:jc w:val="center"/>
+      </w:pPr>
+      <w:r>
+        <w:t>Figure 1. DQN performance and epsilon decay during training</w:t>
+      </w:r>
+    </w:p>
+    <w:p>
+      <w:pPr>
+        <w:pStyle w:val="Heading1"/>
+      </w:pPr>
+      <w:r>
+        <w:t>Evolved Neural Network</w:t>
+      </w:r>
+    </w:p>
+    <w:p>
+      <w:r>
+        <w:t>2) Evolve a neural network to solve the previous task.</w:t>
+      </w:r>
+    </w:p>
+    <w:p>
+      <w:pPr>
+        <w:pStyle w:val="ListParagraph"/>
+        <w:numPr>
+          <w:ilvl w:val="0"/>
+          <w:numId w:val="2"/>
+        </w:numPr>
+      </w:pPr>
+      <w:r>
+        <w:t>What will you use for your evaluation function?</w:t>
+      </w:r>
+    </w:p>
+    <w:p>
+      <w:pPr>
+        <w:pStyle w:val="ListParagraph"/>
+        <w:numPr>
+          <w:ilvl w:val="0"/>
+          <w:numId w:val="2"/>
+        </w:numPr>
+      </w:pPr>
+      <w:r>
+        <w:t>What mapping should the network learn?</w:t>
+      </w:r>
+    </w:p>
+    <w:p>
+      <w:pPr>
+        <w:spacing w:after="0"/>
+        <w:jc w:val="center"/>
+      </w:pPr>
+      <w:r>
+        <w:drawing>
+          <wp:inline distT="0" distB="0" distL="0" distR="0" wp14:anchorId="0E4ACC60" wp14:editId="70E41A7F">
+            <wp:extent cx="5079542" cy="2392680"/>
+            <wp:effectExtent l="0" t="0" r="6985" b="7620"/>
+            <wp:docPr id="704566046" name="Picture 1" descr="A graph with blue lines&#10;&#10;Description automatically generated"/>
+            <wp:cNvGraphicFramePr>
+              <a:graphicFrameLocks xmlns:a="http://schemas.openxmlformats.org/drawingml/2006/main" noChangeAspect="1"/>
+            </wp:cNvGraphicFramePr>
+            <a:graphic xmlns:a="http://schemas.openxmlformats.org/drawingml/2006/main">
+              <a:graphicData uri="http://schemas.openxmlformats.org/drawingml/2006/picture">
+                <pic:pic xmlns:pic="http://schemas.openxmlformats.org/drawingml/2006/picture">
+                  <pic:nvPicPr>
+                    <pic:cNvPr id="704566046" name="Picture 1" descr="A graph with blue lines&#10;&#10;Description automatically generated"/>
+                    <pic:cNvPicPr/>
+                  </pic:nvPicPr>
+                  <pic:blipFill rotWithShape="1">
+                    <a:blip r:embed="rId8"/>
+                    <a:srcRect l="33590"/>
+                    <a:stretch/>
+                  </pic:blipFill>
+                  <pic:spPr bwMode="auto">
+                    <a:xfrm>
+                      <a:off x="0" y="0"/>
+                      <a:ext cx="5082399" cy="2394026"/>
+                    </a:xfrm>
+                    <a:prstGeom prst="rect">
+                      <a:avLst/>
+                    </a:prstGeom>
+                    <a:ln>
+                      <a:noFill/>
+                    </a:ln>
+                    <a:extLst>
+                      <a:ext uri="{53640926-AAD7-44D8-BBD7-CCE9431645EC}">
+                        <a14:shadowObscured xmlns:a14="http://schemas.microsoft.com/office/drawing/2010/main"/>
+                      </a:ext>
+                    </a:extLst>
+                  </pic:spPr>
+                </pic:pic>
+              </a:graphicData>
+            </a:graphic>
+          </wp:inline>
+        </w:drawing>
+      </w:r>
+    </w:p>
+    <w:p>
+      <w:pPr>
+        <w:jc w:val="center"/>
+      </w:pPr>
+      <w:r>
+        <w:t>Figure 2. Average neural network performance and best overall performance during training</w:t>
+      </w:r>
+    </w:p>
+    <w:p>
+      <w:pPr>
+        <w:pStyle w:val="Heading1"/>
+      </w:pPr>
+      <w:r>
+        <w:t>Discussion</w:t>
+      </w:r>
+    </w:p>
+    <w:p>
+      <w:r>
+        <w:t>Your report should include:</w:t>
+      </w:r>
+    </w:p>
+    <w:p>
+      <w:pPr>
+        <w:pStyle w:val="ListParagraph"/>
+        <w:numPr>
+          <w:ilvl w:val="0"/>
+          <w:numId w:val="1"/>
+        </w:numPr>
+      </w:pPr>
+      <w:r>
+        <w:lastRenderedPageBreak/>
+        <w:t>Answers to previous questions</w:t>
+      </w:r>
+    </w:p>
+    <w:p>
+      <w:pPr>
+        <w:pStyle w:val="ListParagraph"/>
+        <w:numPr>
+          <w:ilvl w:val="0"/>
+          <w:numId w:val="1"/>
+        </w:numPr>
+      </w:pPr>
+      <w:r>
+        <w:t xml:space="preserve">Performance over time curves for each experiment. </w:t>
+      </w:r>
+    </w:p>
+    <w:p>
+      <w:pPr>
+        <w:pStyle w:val="ListParagraph"/>
+        <w:numPr>
+          <w:ilvl w:val="0"/>
+          <w:numId w:val="1"/>
+        </w:numPr>
+      </w:pPr>
+      <w:r>
+        <w:t>A description of your algorithms.</w:t>
+      </w:r>
+    </w:p>
+    <w:p>
+      <w:pPr>
+        <w:pStyle w:val="ListParagraph"/>
+        <w:numPr>
+          <w:ilvl w:val="0"/>
+          <w:numId w:val="1"/>
+        </w:numPr>
+      </w:pPr>
+      <w:r>
+        <w:t>Similarities and differences in performance for the two algorithms + an explanation.</w:t>
+      </w:r>
+    </w:p>
     <w:p>
       <w:r>
         <w:rPr>
@@ -80,7 +299,7 @@
                     <pic:cNvPicPr/>
                   </pic:nvPicPr>
                   <pic:blipFill>
-                    <a:blip r:embed="rId5"/>
+                    <a:blip r:embed="rId9"/>
                     <a:stretch>
                       <a:fillRect/>
                     </a:stretch>
@@ -105,7 +324,7 @@
           <w:noProof/>
         </w:rPr>
         <w:drawing>
-          <wp:inline distT="0" distB="0" distL="0" distR="0" wp14:anchorId="038E4A39" wp14:editId="7FBE7CAB">
+          <wp:inline distT="0" distB="0" distL="0" distR="0" wp14:anchorId="038E4A39" wp14:editId="56F113D5">
             <wp:extent cx="2583180" cy="2011721"/>
             <wp:effectExtent l="0" t="0" r="7620" b="7620"/>
             <wp:docPr id="88515459" name="Picture 1" descr="A graph of a graph&#10;&#10;Description automatically generated"/>
@@ -120,7 +339,7 @@
                     <pic:cNvPicPr/>
                   </pic:nvPicPr>
                   <pic:blipFill>
-                    <a:blip r:embed="rId6"/>
+                    <a:blip r:embed="rId10"/>
                     <a:stretch>
                       <a:fillRect/>
                     </a:stretch>
@@ -144,7 +363,6 @@
     <w:p/>
     <w:p>
       <w:r>
-        <w:lastRenderedPageBreak/>
         <w:drawing>
           <wp:inline distT="0" distB="0" distL="0" distR="0" wp14:anchorId="7BA1BC1B" wp14:editId="40D97B7E">
             <wp:extent cx="5943600" cy="1957705"/>
@@ -161,7 +379,7 @@
                     <pic:cNvPicPr/>
                   </pic:nvPicPr>
                   <pic:blipFill>
-                    <a:blip r:embed="rId7"/>
+                    <a:blip r:embed="rId11"/>
                     <a:stretch>
                       <a:fillRect/>
                     </a:stretch>
@@ -182,13 +400,14 @@
         </w:drawing>
       </w:r>
     </w:p>
+    <w:p/>
     <w:p>
       <w:r>
         <w:drawing>
-          <wp:inline distT="0" distB="0" distL="0" distR="0" wp14:anchorId="3216CC00" wp14:editId="4AF25D13">
+          <wp:inline distT="0" distB="0" distL="0" distR="0" wp14:anchorId="454B4A36" wp14:editId="1A4D712A">
             <wp:extent cx="5943600" cy="1957705"/>
             <wp:effectExtent l="0" t="0" r="0" b="4445"/>
-            <wp:docPr id="704566046" name="Picture 1" descr="A graph with blue lines&#10;&#10;Description automatically generated"/>
+            <wp:docPr id="199255652" name="Picture 1" descr="A graph with blue lines&#10;&#10;Description automatically generated"/>
             <wp:cNvGraphicFramePr>
               <a:graphicFrameLocks xmlns:a="http://schemas.openxmlformats.org/drawingml/2006/main" noChangeAspect="1"/>
             </wp:cNvGraphicFramePr>
@@ -196,11 +415,11 @@
               <a:graphicData uri="http://schemas.openxmlformats.org/drawingml/2006/picture">
                 <pic:pic xmlns:pic="http://schemas.openxmlformats.org/drawingml/2006/picture">
                   <pic:nvPicPr>
-                    <pic:cNvPr id="704566046" name="Picture 1" descr="A graph with blue lines&#10;&#10;Description automatically generated"/>
+                    <pic:cNvPr id="199255652" name="Picture 1" descr="A graph with blue lines&#10;&#10;Description automatically generated"/>
                     <pic:cNvPicPr/>
                   </pic:nvPicPr>
                   <pic:blipFill>
-                    <a:blip r:embed="rId8"/>
+                    <a:blip r:embed="rId12"/>
                     <a:stretch>
                       <a:fillRect/>
                     </a:stretch>
@@ -221,6 +440,111 @@
         </w:drawing>
       </w:r>
     </w:p>
+    <w:p/>
+    <w:p>
+      <w:pPr>
+        <w:pStyle w:val="Heading1"/>
+      </w:pPr>
+      <w:r>
+        <w:lastRenderedPageBreak/>
+        <w:t>References</w:t>
+      </w:r>
+    </w:p>
+    <w:p>
+      <w:r>
+        <w:t>[1] https://blog.gofynd.com/building-a-deep-q-network-in-pytorch-fa1086aa5435 - cartpole-specific (beefed-up)</w:t>
+      </w:r>
+    </w:p>
+    <w:p>
+      <w:r>
+        <w:t xml:space="preserve">https://gibberblot.github.io/rl-notes/single-agent/function-approximation.html - example using street crossing </w:t>
+      </w:r>
+      <w:proofErr w:type="gramStart"/>
+      <w:r>
+        <w:t>thing</w:t>
+      </w:r>
+      <w:proofErr w:type="gramEnd"/>
+    </w:p>
+    <w:p>
+      <w:r>
+        <w:t xml:space="preserve">Training architecture adapted from: </w:t>
+      </w:r>
+      <w:hyperlink r:id="rId13" w:history="1">
+        <w:r>
+          <w:rPr>
+            <w:rStyle w:val="Hyperlink"/>
+          </w:rPr>
+          <w:t>https://stackoverflow.com/questions/56964657/cartpole-v0-loss-increasing-using-dqn</w:t>
+        </w:r>
+      </w:hyperlink>
+    </w:p>
+    <w:p>
+      <w:r>
+        <w:t xml:space="preserve">Mutation strategies from: </w:t>
+      </w:r>
+      <w:hyperlink r:id="rId14" w:history="1">
+        <w:r>
+          <w:rPr>
+            <w:rStyle w:val="Hyperlink"/>
+          </w:rPr>
+          <w:t>https://stackoverflow.com/questions/31708478/how-to-evolve-weights-of-a-neural-network-in-neuroevolution</w:t>
+        </w:r>
+      </w:hyperlink>
+    </w:p>
+    <w:p/>
+    <w:p>
+      <w:pPr>
+        <w:rPr>
+          <w:rFonts w:asciiTheme="majorHAnsi" w:eastAsiaTheme="majorEastAsia" w:hAnsiTheme="majorHAnsi" w:cstheme="majorBidi"/>
+          <w:color w:val="2F5496" w:themeColor="accent1" w:themeShade="BF"/>
+          <w:sz w:val="32"/>
+          <w:szCs w:val="32"/>
+        </w:rPr>
+      </w:pPr>
+      <w:r>
+        <w:br w:type="page"/>
+      </w:r>
+    </w:p>
+    <w:p>
+      <w:pPr>
+        <w:pStyle w:val="Heading1"/>
+      </w:pPr>
+      <w:r>
+        <w:lastRenderedPageBreak/>
+        <w:t>Appendix</w:t>
+      </w:r>
+    </w:p>
+    <w:p>
+      <w:r>
+        <w:t xml:space="preserve">Link to </w:t>
+      </w:r>
+      <w:proofErr w:type="spellStart"/>
+      <w:r>
+        <w:t>github</w:t>
+      </w:r>
+      <w:proofErr w:type="spellEnd"/>
+      <w:r>
+        <w:t xml:space="preserve"> code repository: </w:t>
+      </w:r>
+      <w:hyperlink r:id="rId15" w:history="1">
+        <w:r>
+          <w:rPr>
+            <w:rStyle w:val="Hyperlink"/>
+          </w:rPr>
+          <w:t>https://github.com/natbut/rob537_hw</w:t>
+        </w:r>
+      </w:hyperlink>
+    </w:p>
+    <w:p>
+      <w:pPr>
+        <w:rPr>
+          <w:rFonts w:asciiTheme="majorHAnsi" w:eastAsiaTheme="majorEastAsia" w:hAnsiTheme="majorHAnsi" w:cstheme="majorBidi"/>
+          <w:color w:val="2F5496" w:themeColor="accent1" w:themeShade="BF"/>
+          <w:sz w:val="32"/>
+          <w:szCs w:val="32"/>
+        </w:rPr>
+      </w:pPr>
+    </w:p>
     <w:sectPr>
       <w:pgSz w:w="12240" w:h="15840"/>
       <w:pgMar w:top="1440" w:right="1440" w:bottom="1440" w:left="1440" w:header="720" w:footer="720" w:gutter="0"/>
@@ -229,6 +553,451 @@
     </w:sectPr>
   </w:body>
 </w:document>
+</file>
+
+<file path=word/numbering.xml><?xml version="1.0" encoding="utf-8"?>
+<w:numbering xmlns:wpc="http://schemas.microsoft.com/office/word/2010/wordprocessingCanvas" xmlns:cx="http://schemas.microsoft.com/office/drawing/2014/chartex" xmlns:cx1="http://schemas.microsoft.com/office/drawing/2015/9/8/chartex" xmlns:cx2="http://schemas.microsoft.com/office/drawing/2015/10/21/chartex" xmlns:cx3="http://schemas.microsoft.com/office/drawing/2016/5/9/chartex" xmlns:cx4="http://schemas.microsoft.com/office/drawing/2016/5/10/chartex" xmlns:cx5="http://schemas.microsoft.com/office/drawing/2016/5/11/chartex" xmlns:cx6="http://schemas.microsoft.com/office/drawing/2016/5/12/chartex" xmlns:cx7="http://schemas.microsoft.com/office/drawing/2016/5/13/chartex" xmlns:cx8="http://schemas.microsoft.com/office/drawing/2016/5/14/chartex" xmlns:mc="http://schemas.openxmlformats.org/markup-compatibility/2006" xmlns:aink="http://schemas.microsoft.com/office/drawing/2016/ink" xmlns:am3d="http://schemas.microsoft.com/office/drawing/2017/model3d" xmlns:o="urn:schemas-microsoft-com:office:office" xmlns:oel="http://schemas.microsoft.com/office/2019/extlst" xmlns:r="http://schemas.openxmlformats.org/officeDocument/2006/relationships" xmlns:m="http://schemas.openxmlformats.org/officeDocument/2006/math" xmlns:v="urn:schemas-microsoft-com:vml" xmlns:wp14="http://schemas.microsoft.com/office/word/2010/wordprocessingDrawing" xmlns:wp="http://schemas.openxmlformats.org/drawingml/2006/wordprocessingDrawing" xmlns:w10="urn:schemas-microsoft-com:office:word" xmlns:w="http://schemas.openxmlformats.org/wordprocessingml/2006/main" xmlns:w14="http://schemas.microsoft.com/office/word/2010/wordml" xmlns:w15="http://schemas.microsoft.com/office/word/2012/wordml" xmlns:w16cex="http://schemas.microsoft.com/office/word/2018/wordml/cex" xmlns:w16cid="http://schemas.microsoft.com/office/word/2016/wordml/cid" xmlns:w16="http://schemas.microsoft.com/office/word/2018/wordml" xmlns:w16sdtdh="http://schemas.microsoft.com/office/word/2020/wordml/sdtdatahash" xmlns:w16se="http://schemas.microsoft.com/office/word/2015/wordml/symex" xmlns:wpg="http://schemas.microsoft.com/office/word/2010/wordprocessingGroup" xmlns:wpi="http://schemas.microsoft.com/office/word/2010/wordprocessingInk" xmlns:wne="http://schemas.microsoft.com/office/word/2006/wordml" xmlns:wps="http://schemas.microsoft.com/office/word/2010/wordprocessingShape" mc:Ignorable="w14 w15 w16se w16cid w16 w16cex w16sdtdh wp14">
+  <w:abstractNum w:abstractNumId="0" w15:restartNumberingAfterBreak="0">
+    <w:nsid w:val="00CB211E"/>
+    <w:multiLevelType w:val="hybridMultilevel"/>
+    <w:tmpl w:val="540A5660"/>
+    <w:lvl w:ilvl="0" w:tplc="04090001">
+      <w:start w:val="1"/>
+      <w:numFmt w:val="bullet"/>
+      <w:lvlText w:val=""/>
+      <w:lvlJc w:val="left"/>
+      <w:pPr>
+        <w:ind w:left="720" w:hanging="360"/>
+      </w:pPr>
+      <w:rPr>
+        <w:rFonts w:ascii="Symbol" w:hAnsi="Symbol" w:hint="default"/>
+      </w:rPr>
+    </w:lvl>
+    <w:lvl w:ilvl="1" w:tplc="04090003" w:tentative="1">
+      <w:start w:val="1"/>
+      <w:numFmt w:val="bullet"/>
+      <w:lvlText w:val="o"/>
+      <w:lvlJc w:val="left"/>
+      <w:pPr>
+        <w:ind w:left="1440" w:hanging="360"/>
+      </w:pPr>
+      <w:rPr>
+        <w:rFonts w:ascii="Courier New" w:hAnsi="Courier New" w:cs="Courier New" w:hint="default"/>
+      </w:rPr>
+    </w:lvl>
+    <w:lvl w:ilvl="2" w:tplc="04090005" w:tentative="1">
+      <w:start w:val="1"/>
+      <w:numFmt w:val="bullet"/>
+      <w:lvlText w:val=""/>
+      <w:lvlJc w:val="left"/>
+      <w:pPr>
+        <w:ind w:left="2160" w:hanging="360"/>
+      </w:pPr>
+      <w:rPr>
+        <w:rFonts w:ascii="Wingdings" w:hAnsi="Wingdings" w:hint="default"/>
+      </w:rPr>
+    </w:lvl>
+    <w:lvl w:ilvl="3" w:tplc="04090001" w:tentative="1">
+      <w:start w:val="1"/>
+      <w:numFmt w:val="bullet"/>
+      <w:lvlText w:val=""/>
+      <w:lvlJc w:val="left"/>
+      <w:pPr>
+        <w:ind w:left="2880" w:hanging="360"/>
+      </w:pPr>
+      <w:rPr>
+        <w:rFonts w:ascii="Symbol" w:hAnsi="Symbol" w:hint="default"/>
+      </w:rPr>
+    </w:lvl>
+    <w:lvl w:ilvl="4" w:tplc="04090003" w:tentative="1">
+      <w:start w:val="1"/>
+      <w:numFmt w:val="bullet"/>
+      <w:lvlText w:val="o"/>
+      <w:lvlJc w:val="left"/>
+      <w:pPr>
+        <w:ind w:left="3600" w:hanging="360"/>
+      </w:pPr>
+      <w:rPr>
+        <w:rFonts w:ascii="Courier New" w:hAnsi="Courier New" w:cs="Courier New" w:hint="default"/>
+      </w:rPr>
+    </w:lvl>
+    <w:lvl w:ilvl="5" w:tplc="04090005" w:tentative="1">
+      <w:start w:val="1"/>
+      <w:numFmt w:val="bullet"/>
+      <w:lvlText w:val=""/>
+      <w:lvlJc w:val="left"/>
+      <w:pPr>
+        <w:ind w:left="4320" w:hanging="360"/>
+      </w:pPr>
+      <w:rPr>
+        <w:rFonts w:ascii="Wingdings" w:hAnsi="Wingdings" w:hint="default"/>
+      </w:rPr>
+    </w:lvl>
+    <w:lvl w:ilvl="6" w:tplc="04090001" w:tentative="1">
+      <w:start w:val="1"/>
+      <w:numFmt w:val="bullet"/>
+      <w:lvlText w:val=""/>
+      <w:lvlJc w:val="left"/>
+      <w:pPr>
+        <w:ind w:left="5040" w:hanging="360"/>
+      </w:pPr>
+      <w:rPr>
+        <w:rFonts w:ascii="Symbol" w:hAnsi="Symbol" w:hint="default"/>
+      </w:rPr>
+    </w:lvl>
+    <w:lvl w:ilvl="7" w:tplc="04090003" w:tentative="1">
+      <w:start w:val="1"/>
+      <w:numFmt w:val="bullet"/>
+      <w:lvlText w:val="o"/>
+      <w:lvlJc w:val="left"/>
+      <w:pPr>
+        <w:ind w:left="5760" w:hanging="360"/>
+      </w:pPr>
+      <w:rPr>
+        <w:rFonts w:ascii="Courier New" w:hAnsi="Courier New" w:cs="Courier New" w:hint="default"/>
+      </w:rPr>
+    </w:lvl>
+    <w:lvl w:ilvl="8" w:tplc="04090005" w:tentative="1">
+      <w:start w:val="1"/>
+      <w:numFmt w:val="bullet"/>
+      <w:lvlText w:val=""/>
+      <w:lvlJc w:val="left"/>
+      <w:pPr>
+        <w:ind w:left="6480" w:hanging="360"/>
+      </w:pPr>
+      <w:rPr>
+        <w:rFonts w:ascii="Wingdings" w:hAnsi="Wingdings" w:hint="default"/>
+      </w:rPr>
+    </w:lvl>
+  </w:abstractNum>
+  <w:abstractNum w:abstractNumId="1" w15:restartNumberingAfterBreak="0">
+    <w:nsid w:val="2BF87705"/>
+    <w:multiLevelType w:val="hybridMultilevel"/>
+    <w:tmpl w:val="80CA439A"/>
+    <w:lvl w:ilvl="0" w:tplc="04090001">
+      <w:start w:val="1"/>
+      <w:numFmt w:val="bullet"/>
+      <w:lvlText w:val=""/>
+      <w:lvlJc w:val="left"/>
+      <w:pPr>
+        <w:ind w:left="720" w:hanging="360"/>
+      </w:pPr>
+      <w:rPr>
+        <w:rFonts w:ascii="Symbol" w:hAnsi="Symbol" w:hint="default"/>
+      </w:rPr>
+    </w:lvl>
+    <w:lvl w:ilvl="1" w:tplc="04090003" w:tentative="1">
+      <w:start w:val="1"/>
+      <w:numFmt w:val="bullet"/>
+      <w:lvlText w:val="o"/>
+      <w:lvlJc w:val="left"/>
+      <w:pPr>
+        <w:ind w:left="1440" w:hanging="360"/>
+      </w:pPr>
+      <w:rPr>
+        <w:rFonts w:ascii="Courier New" w:hAnsi="Courier New" w:cs="Courier New" w:hint="default"/>
+      </w:rPr>
+    </w:lvl>
+    <w:lvl w:ilvl="2" w:tplc="04090005" w:tentative="1">
+      <w:start w:val="1"/>
+      <w:numFmt w:val="bullet"/>
+      <w:lvlText w:val=""/>
+      <w:lvlJc w:val="left"/>
+      <w:pPr>
+        <w:ind w:left="2160" w:hanging="360"/>
+      </w:pPr>
+      <w:rPr>
+        <w:rFonts w:ascii="Wingdings" w:hAnsi="Wingdings" w:hint="default"/>
+      </w:rPr>
+    </w:lvl>
+    <w:lvl w:ilvl="3" w:tplc="04090001" w:tentative="1">
+      <w:start w:val="1"/>
+      <w:numFmt w:val="bullet"/>
+      <w:lvlText w:val=""/>
+      <w:lvlJc w:val="left"/>
+      <w:pPr>
+        <w:ind w:left="2880" w:hanging="360"/>
+      </w:pPr>
+      <w:rPr>
+        <w:rFonts w:ascii="Symbol" w:hAnsi="Symbol" w:hint="default"/>
+      </w:rPr>
+    </w:lvl>
+    <w:lvl w:ilvl="4" w:tplc="04090003" w:tentative="1">
+      <w:start w:val="1"/>
+      <w:numFmt w:val="bullet"/>
+      <w:lvlText w:val="o"/>
+      <w:lvlJc w:val="left"/>
+      <w:pPr>
+        <w:ind w:left="3600" w:hanging="360"/>
+      </w:pPr>
+      <w:rPr>
+        <w:rFonts w:ascii="Courier New" w:hAnsi="Courier New" w:cs="Courier New" w:hint="default"/>
+      </w:rPr>
+    </w:lvl>
+    <w:lvl w:ilvl="5" w:tplc="04090005" w:tentative="1">
+      <w:start w:val="1"/>
+      <w:numFmt w:val="bullet"/>
+      <w:lvlText w:val=""/>
+      <w:lvlJc w:val="left"/>
+      <w:pPr>
+        <w:ind w:left="4320" w:hanging="360"/>
+      </w:pPr>
+      <w:rPr>
+        <w:rFonts w:ascii="Wingdings" w:hAnsi="Wingdings" w:hint="default"/>
+      </w:rPr>
+    </w:lvl>
+    <w:lvl w:ilvl="6" w:tplc="04090001" w:tentative="1">
+      <w:start w:val="1"/>
+      <w:numFmt w:val="bullet"/>
+      <w:lvlText w:val=""/>
+      <w:lvlJc w:val="left"/>
+      <w:pPr>
+        <w:ind w:left="5040" w:hanging="360"/>
+      </w:pPr>
+      <w:rPr>
+        <w:rFonts w:ascii="Symbol" w:hAnsi="Symbol" w:hint="default"/>
+      </w:rPr>
+    </w:lvl>
+    <w:lvl w:ilvl="7" w:tplc="04090003" w:tentative="1">
+      <w:start w:val="1"/>
+      <w:numFmt w:val="bullet"/>
+      <w:lvlText w:val="o"/>
+      <w:lvlJc w:val="left"/>
+      <w:pPr>
+        <w:ind w:left="5760" w:hanging="360"/>
+      </w:pPr>
+      <w:rPr>
+        <w:rFonts w:ascii="Courier New" w:hAnsi="Courier New" w:cs="Courier New" w:hint="default"/>
+      </w:rPr>
+    </w:lvl>
+    <w:lvl w:ilvl="8" w:tplc="04090005" w:tentative="1">
+      <w:start w:val="1"/>
+      <w:numFmt w:val="bullet"/>
+      <w:lvlText w:val=""/>
+      <w:lvlJc w:val="left"/>
+      <w:pPr>
+        <w:ind w:left="6480" w:hanging="360"/>
+      </w:pPr>
+      <w:rPr>
+        <w:rFonts w:ascii="Wingdings" w:hAnsi="Wingdings" w:hint="default"/>
+      </w:rPr>
+    </w:lvl>
+  </w:abstractNum>
+  <w:abstractNum w:abstractNumId="2" w15:restartNumberingAfterBreak="0">
+    <w:nsid w:val="585A4722"/>
+    <w:multiLevelType w:val="hybridMultilevel"/>
+    <w:tmpl w:val="F522B1A2"/>
+    <w:lvl w:ilvl="0" w:tplc="0409000F">
+      <w:start w:val="1"/>
+      <w:numFmt w:val="decimal"/>
+      <w:lvlText w:val="%1."/>
+      <w:lvlJc w:val="left"/>
+      <w:pPr>
+        <w:ind w:left="720" w:hanging="360"/>
+      </w:pPr>
+      <w:rPr>
+        <w:rFonts w:hint="default"/>
+      </w:rPr>
+    </w:lvl>
+    <w:lvl w:ilvl="1" w:tplc="04090019" w:tentative="1">
+      <w:start w:val="1"/>
+      <w:numFmt w:val="lowerLetter"/>
+      <w:lvlText w:val="%2."/>
+      <w:lvlJc w:val="left"/>
+      <w:pPr>
+        <w:ind w:left="1440" w:hanging="360"/>
+      </w:pPr>
+    </w:lvl>
+    <w:lvl w:ilvl="2" w:tplc="0409001B" w:tentative="1">
+      <w:start w:val="1"/>
+      <w:numFmt w:val="lowerRoman"/>
+      <w:lvlText w:val="%3."/>
+      <w:lvlJc w:val="right"/>
+      <w:pPr>
+        <w:ind w:left="2160" w:hanging="180"/>
+      </w:pPr>
+    </w:lvl>
+    <w:lvl w:ilvl="3" w:tplc="0409000F" w:tentative="1">
+      <w:start w:val="1"/>
+      <w:numFmt w:val="decimal"/>
+      <w:lvlText w:val="%4."/>
+      <w:lvlJc w:val="left"/>
+      <w:pPr>
+        <w:ind w:left="2880" w:hanging="360"/>
+      </w:pPr>
+    </w:lvl>
+    <w:lvl w:ilvl="4" w:tplc="04090019" w:tentative="1">
+      <w:start w:val="1"/>
+      <w:numFmt w:val="lowerLetter"/>
+      <w:lvlText w:val="%5."/>
+      <w:lvlJc w:val="left"/>
+      <w:pPr>
+        <w:ind w:left="3600" w:hanging="360"/>
+      </w:pPr>
+    </w:lvl>
+    <w:lvl w:ilvl="5" w:tplc="0409001B" w:tentative="1">
+      <w:start w:val="1"/>
+      <w:numFmt w:val="lowerRoman"/>
+      <w:lvlText w:val="%6."/>
+      <w:lvlJc w:val="right"/>
+      <w:pPr>
+        <w:ind w:left="4320" w:hanging="180"/>
+      </w:pPr>
+    </w:lvl>
+    <w:lvl w:ilvl="6" w:tplc="0409000F" w:tentative="1">
+      <w:start w:val="1"/>
+      <w:numFmt w:val="decimal"/>
+      <w:lvlText w:val="%7."/>
+      <w:lvlJc w:val="left"/>
+      <w:pPr>
+        <w:ind w:left="5040" w:hanging="360"/>
+      </w:pPr>
+    </w:lvl>
+    <w:lvl w:ilvl="7" w:tplc="04090019" w:tentative="1">
+      <w:start w:val="1"/>
+      <w:numFmt w:val="lowerLetter"/>
+      <w:lvlText w:val="%8."/>
+      <w:lvlJc w:val="left"/>
+      <w:pPr>
+        <w:ind w:left="5760" w:hanging="360"/>
+      </w:pPr>
+    </w:lvl>
+    <w:lvl w:ilvl="8" w:tplc="0409001B" w:tentative="1">
+      <w:start w:val="1"/>
+      <w:numFmt w:val="lowerRoman"/>
+      <w:lvlText w:val="%9."/>
+      <w:lvlJc w:val="right"/>
+      <w:pPr>
+        <w:ind w:left="6480" w:hanging="180"/>
+      </w:pPr>
+    </w:lvl>
+  </w:abstractNum>
+  <w:abstractNum w:abstractNumId="3" w15:restartNumberingAfterBreak="0">
+    <w:nsid w:val="71BC0079"/>
+    <w:multiLevelType w:val="hybridMultilevel"/>
+    <w:tmpl w:val="9A14816E"/>
+    <w:lvl w:ilvl="0" w:tplc="04090001">
+      <w:start w:val="1"/>
+      <w:numFmt w:val="bullet"/>
+      <w:lvlText w:val=""/>
+      <w:lvlJc w:val="left"/>
+      <w:pPr>
+        <w:ind w:left="924" w:hanging="360"/>
+      </w:pPr>
+      <w:rPr>
+        <w:rFonts w:ascii="Symbol" w:hAnsi="Symbol" w:hint="default"/>
+      </w:rPr>
+    </w:lvl>
+    <w:lvl w:ilvl="1" w:tplc="04090003" w:tentative="1">
+      <w:start w:val="1"/>
+      <w:numFmt w:val="bullet"/>
+      <w:lvlText w:val="o"/>
+      <w:lvlJc w:val="left"/>
+      <w:pPr>
+        <w:ind w:left="1644" w:hanging="360"/>
+      </w:pPr>
+      <w:rPr>
+        <w:rFonts w:ascii="Courier New" w:hAnsi="Courier New" w:cs="Courier New" w:hint="default"/>
+      </w:rPr>
+    </w:lvl>
+    <w:lvl w:ilvl="2" w:tplc="04090005" w:tentative="1">
+      <w:start w:val="1"/>
+      <w:numFmt w:val="bullet"/>
+      <w:lvlText w:val=""/>
+      <w:lvlJc w:val="left"/>
+      <w:pPr>
+        <w:ind w:left="2364" w:hanging="360"/>
+      </w:pPr>
+      <w:rPr>
+        <w:rFonts w:ascii="Wingdings" w:hAnsi="Wingdings" w:hint="default"/>
+      </w:rPr>
+    </w:lvl>
+    <w:lvl w:ilvl="3" w:tplc="04090001" w:tentative="1">
+      <w:start w:val="1"/>
+      <w:numFmt w:val="bullet"/>
+      <w:lvlText w:val=""/>
+      <w:lvlJc w:val="left"/>
+      <w:pPr>
+        <w:ind w:left="3084" w:hanging="360"/>
+      </w:pPr>
+      <w:rPr>
+        <w:rFonts w:ascii="Symbol" w:hAnsi="Symbol" w:hint="default"/>
+      </w:rPr>
+    </w:lvl>
+    <w:lvl w:ilvl="4" w:tplc="04090003" w:tentative="1">
+      <w:start w:val="1"/>
+      <w:numFmt w:val="bullet"/>
+      <w:lvlText w:val="o"/>
+      <w:lvlJc w:val="left"/>
+      <w:pPr>
+        <w:ind w:left="3804" w:hanging="360"/>
+      </w:pPr>
+      <w:rPr>
+        <w:rFonts w:ascii="Courier New" w:hAnsi="Courier New" w:cs="Courier New" w:hint="default"/>
+      </w:rPr>
+    </w:lvl>
+    <w:lvl w:ilvl="5" w:tplc="04090005" w:tentative="1">
+      <w:start w:val="1"/>
+      <w:numFmt w:val="bullet"/>
+      <w:lvlText w:val=""/>
+      <w:lvlJc w:val="left"/>
+      <w:pPr>
+        <w:ind w:left="4524" w:hanging="360"/>
+      </w:pPr>
+      <w:rPr>
+        <w:rFonts w:ascii="Wingdings" w:hAnsi="Wingdings" w:hint="default"/>
+      </w:rPr>
+    </w:lvl>
+    <w:lvl w:ilvl="6" w:tplc="04090001" w:tentative="1">
+      <w:start w:val="1"/>
+      <w:numFmt w:val="bullet"/>
+      <w:lvlText w:val=""/>
+      <w:lvlJc w:val="left"/>
+      <w:pPr>
+        <w:ind w:left="5244" w:hanging="360"/>
+      </w:pPr>
+      <w:rPr>
+        <w:rFonts w:ascii="Symbol" w:hAnsi="Symbol" w:hint="default"/>
+      </w:rPr>
+    </w:lvl>
+    <w:lvl w:ilvl="7" w:tplc="04090003" w:tentative="1">
+      <w:start w:val="1"/>
+      <w:numFmt w:val="bullet"/>
+      <w:lvlText w:val="o"/>
+      <w:lvlJc w:val="left"/>
+      <w:pPr>
+        <w:ind w:left="5964" w:hanging="360"/>
+      </w:pPr>
+      <w:rPr>
+        <w:rFonts w:ascii="Courier New" w:hAnsi="Courier New" w:cs="Courier New" w:hint="default"/>
+      </w:rPr>
+    </w:lvl>
+    <w:lvl w:ilvl="8" w:tplc="04090005" w:tentative="1">
+      <w:start w:val="1"/>
+      <w:numFmt w:val="bullet"/>
+      <w:lvlText w:val=""/>
+      <w:lvlJc w:val="left"/>
+      <w:pPr>
+        <w:ind w:left="6684" w:hanging="360"/>
+      </w:pPr>
+      <w:rPr>
+        <w:rFonts w:ascii="Wingdings" w:hAnsi="Wingdings" w:hint="default"/>
+      </w:rPr>
+    </w:lvl>
+  </w:abstractNum>
+  <w:num w:numId="1" w16cid:durableId="496575347">
+    <w:abstractNumId w:val="1"/>
+  </w:num>
+  <w:num w:numId="2" w16cid:durableId="905184155">
+    <w:abstractNumId w:val="0"/>
+  </w:num>
+  <w:num w:numId="3" w16cid:durableId="1735081950">
+    <w:abstractNumId w:val="3"/>
+  </w:num>
+  <w:num w:numId="4" w16cid:durableId="2083747594">
+    <w:abstractNumId w:val="2"/>
+  </w:num>
+</w:numbering>
 </file>
 
 <file path=word/styles.xml><?xml version="1.0" encoding="utf-8"?>
@@ -632,6 +1401,27 @@
     <w:name w:val="Normal"/>
     <w:qFormat/>
   </w:style>
+  <w:style w:type="paragraph" w:styleId="Heading1">
+    <w:name w:val="heading 1"/>
+    <w:basedOn w:val="Normal"/>
+    <w:next w:val="Normal"/>
+    <w:link w:val="Heading1Char"/>
+    <w:uiPriority w:val="9"/>
+    <w:qFormat/>
+    <w:rsid w:val="000A6AAF"/>
+    <w:pPr>
+      <w:keepNext/>
+      <w:keepLines/>
+      <w:spacing w:before="240" w:after="0"/>
+      <w:outlineLvl w:val="0"/>
+    </w:pPr>
+    <w:rPr>
+      <w:rFonts w:asciiTheme="majorHAnsi" w:eastAsiaTheme="majorEastAsia" w:hAnsiTheme="majorHAnsi" w:cstheme="majorBidi"/>
+      <w:color w:val="2F5496" w:themeColor="accent1" w:themeShade="BF"/>
+      <w:sz w:val="32"/>
+      <w:szCs w:val="32"/>
+    </w:rPr>
+  </w:style>
   <w:style w:type="character" w:default="1" w:styleId="DefaultParagraphFont">
     <w:name w:val="Default Paragraph Font"/>
     <w:uiPriority w:val="1"/>
@@ -658,6 +1448,118 @@
     <w:uiPriority w:val="99"/>
     <w:semiHidden/>
     <w:unhideWhenUsed/>
+  </w:style>
+  <w:style w:type="character" w:styleId="Hyperlink">
+    <w:name w:val="Hyperlink"/>
+    <w:basedOn w:val="DefaultParagraphFont"/>
+    <w:uiPriority w:val="99"/>
+    <w:unhideWhenUsed/>
+    <w:rsid w:val="0052405F"/>
+    <w:rPr>
+      <w:color w:val="0563C1" w:themeColor="hyperlink"/>
+      <w:u w:val="single"/>
+    </w:rPr>
+  </w:style>
+  <w:style w:type="character" w:styleId="UnresolvedMention">
+    <w:name w:val="Unresolved Mention"/>
+    <w:basedOn w:val="DefaultParagraphFont"/>
+    <w:uiPriority w:val="99"/>
+    <w:semiHidden/>
+    <w:unhideWhenUsed/>
+    <w:rsid w:val="0052405F"/>
+    <w:rPr>
+      <w:color w:val="605E5C"/>
+      <w:shd w:val="clear" w:color="auto" w:fill="E1DFDD"/>
+    </w:rPr>
+  </w:style>
+  <w:style w:type="paragraph" w:styleId="ListParagraph">
+    <w:name w:val="List Paragraph"/>
+    <w:basedOn w:val="Normal"/>
+    <w:uiPriority w:val="34"/>
+    <w:qFormat/>
+    <w:rsid w:val="0052405F"/>
+    <w:pPr>
+      <w:ind w:left="720"/>
+      <w:contextualSpacing/>
+    </w:pPr>
+  </w:style>
+  <w:style w:type="paragraph" w:styleId="Title">
+    <w:name w:val="Title"/>
+    <w:basedOn w:val="Normal"/>
+    <w:next w:val="Normal"/>
+    <w:link w:val="TitleChar"/>
+    <w:uiPriority w:val="10"/>
+    <w:qFormat/>
+    <w:rsid w:val="000A6AAF"/>
+    <w:pPr>
+      <w:spacing w:after="0" w:line="240" w:lineRule="auto"/>
+      <w:contextualSpacing/>
+    </w:pPr>
+    <w:rPr>
+      <w:rFonts w:asciiTheme="majorHAnsi" w:eastAsiaTheme="majorEastAsia" w:hAnsiTheme="majorHAnsi" w:cstheme="majorBidi"/>
+      <w:spacing w:val="-10"/>
+      <w:kern w:val="28"/>
+      <w:sz w:val="56"/>
+      <w:szCs w:val="56"/>
+    </w:rPr>
+  </w:style>
+  <w:style w:type="character" w:customStyle="1" w:styleId="TitleChar">
+    <w:name w:val="Title Char"/>
+    <w:basedOn w:val="DefaultParagraphFont"/>
+    <w:link w:val="Title"/>
+    <w:uiPriority w:val="10"/>
+    <w:rsid w:val="000A6AAF"/>
+    <w:rPr>
+      <w:rFonts w:asciiTheme="majorHAnsi" w:eastAsiaTheme="majorEastAsia" w:hAnsiTheme="majorHAnsi" w:cstheme="majorBidi"/>
+      <w:spacing w:val="-10"/>
+      <w:kern w:val="28"/>
+      <w:sz w:val="56"/>
+      <w:szCs w:val="56"/>
+    </w:rPr>
+  </w:style>
+  <w:style w:type="paragraph" w:styleId="Subtitle">
+    <w:name w:val="Subtitle"/>
+    <w:basedOn w:val="Normal"/>
+    <w:next w:val="Normal"/>
+    <w:link w:val="SubtitleChar"/>
+    <w:uiPriority w:val="11"/>
+    <w:qFormat/>
+    <w:rsid w:val="000A6AAF"/>
+    <w:pPr>
+      <w:numPr>
+        <w:ilvl w:val="1"/>
+      </w:numPr>
+    </w:pPr>
+    <w:rPr>
+      <w:rFonts w:eastAsiaTheme="minorEastAsia"/>
+      <w:color w:val="5A5A5A" w:themeColor="text1" w:themeTint="A5"/>
+      <w:spacing w:val="15"/>
+    </w:rPr>
+  </w:style>
+  <w:style w:type="character" w:customStyle="1" w:styleId="SubtitleChar">
+    <w:name w:val="Subtitle Char"/>
+    <w:basedOn w:val="DefaultParagraphFont"/>
+    <w:link w:val="Subtitle"/>
+    <w:uiPriority w:val="11"/>
+    <w:rsid w:val="000A6AAF"/>
+    <w:rPr>
+      <w:rFonts w:eastAsiaTheme="minorEastAsia"/>
+      <w:color w:val="5A5A5A" w:themeColor="text1" w:themeTint="A5"/>
+      <w:spacing w:val="15"/>
+    </w:rPr>
+  </w:style>
+  <w:style w:type="character" w:customStyle="1" w:styleId="Heading1Char">
+    <w:name w:val="Heading 1 Char"/>
+    <w:basedOn w:val="DefaultParagraphFont"/>
+    <w:link w:val="Heading1"/>
+    <w:uiPriority w:val="9"/>
+    <w:rsid w:val="000A6AAF"/>
+    <w:rPr>
+      <w:rFonts w:asciiTheme="majorHAnsi" w:eastAsiaTheme="majorEastAsia" w:hAnsiTheme="majorHAnsi" w:cstheme="majorBidi"/>
+      <w:color w:val="2F5496" w:themeColor="accent1" w:themeShade="BF"/>
+      <w:sz w:val="32"/>
+      <w:szCs w:val="32"/>
+    </w:rPr>
   </w:style>
 </w:styles>
 </file>
@@ -955,4 +1857,16 @@
     </a:ext>
   </a:extLst>
 </a:theme>
+</file>
+
+<file path=customXml/item1.xml><?xml version="1.0" encoding="utf-8"?>
+<b:Sources xmlns:b="http://schemas.openxmlformats.org/officeDocument/2006/bibliography" xmlns="http://schemas.openxmlformats.org/officeDocument/2006/bibliography" SelectedStyle="\APASixthEditionOfficeOnline.xsl" StyleName="APA" Version="6"/>
+</file>
+
+<file path=customXml/itemProps1.xml><?xml version="1.0" encoding="utf-8"?>
+<ds:datastoreItem xmlns:ds="http://schemas.openxmlformats.org/officeDocument/2006/customXml" ds:itemID="{FBAD287C-1930-4D04-93BD-732737A8F386}">
+  <ds:schemaRefs>
+    <ds:schemaRef ds:uri="http://schemas.openxmlformats.org/officeDocument/2006/bibliography"/>
+  </ds:schemaRefs>
+</ds:datastoreItem>
 </file>
</xml_diff>